<commit_message>
test: Update user prompt for testing (It's looking promising). Honestly, I'm very excited with this project
</commit_message>
<xml_diff>
--- a/final_cv.docx
+++ b/final_cv.docx
@@ -47,7 +47,7 @@
           <w:rFonts w:ascii="Calibri" w:hAnsi="Calibri" w:eastAsia="Calibri" w:cs="Calibri"/>
           <w:rtl w:val="0"/>
         </w:rPr>
-        <w:t xml:space="preserve">Desenvolvedor FullStack | Example: React, Node.js, Python</w:t>
+        <w:t xml:space="preserve">Desenvolvedor FullStack | Python é minha linguagem principal para desenvolvimento de aplicações, com experiência em frameworks relevantes do ecossistema de Machine Learning, como scikit-learn. Também possuo vivência com ambientes Cloud (AWS, Azure) voltados ao deployment e automação.</w:t>
       </w:r>
       <w:r>
         <w:rPr>
@@ -237,7 +237,7 @@
           <w:u w:val="single"/>
           <w:rtl w:val="0"/>
         </w:rPr>
-        <w:t xml:space="preserve">Example: Intelligent Resume Platform</w:t>
+        <w:t xml:space="preserve">Aplicativo de Controle Financeiro</w:t>
       </w:r>
       <w:r>
         <w:rPr>
@@ -260,7 +260,7 @@
           <w:rFonts w:ascii="Calibri" w:hAnsi="Calibri" w:eastAsia="Calibri" w:cs="Calibri"/>
           <w:rtl w:val="0"/>
         </w:rPr>
-        <w:t xml:space="preserve">Example: Web application that automatically generates and customizes resumes according to the job position, using AI to analyze the job description.</w:t>
+        <w:t xml:space="preserve">Desenvolvi uma plataforma para controle financeiro pessoal utilizando Python e Flutter, com backend integrado ao Firebase para armazenamento seguro de dados e análises automatizadas. Inclui funcionalidades de processamento de dados financeiros, geração de relatórios estatísticos e interface intuitiva para usuários finais.</w:t>
       </w:r>
       <w:r>
         <w:rPr>
@@ -298,7 +298,7 @@
             <w:u w:val="single"/>
             <w:rFonts w:ascii="Calibri" w:hAnsi="Calibri" w:cs="Calibri"/>
           </w:rPr>
-          <w:t xml:space="preserve">https://github.com/gtazz</w:t>
+          <w:t xml:space="preserve">https://github.com/fakeuser/finance-app</w:t>
         </w:r>
       </w:hyperlink>
       <w:r>
@@ -357,7 +357,7 @@
           <w:rFonts w:ascii="Calibri" w:hAnsi="Calibri" w:eastAsia="Calibri" w:cs="Calibri"/>
           <w:rtl w:val="0"/>
         </w:rPr>
-        <w:t xml:space="preserve">Example: React, TailwindCSS, Node.js, FastAPI, PostgreSQL, Docker</w:t>
+        <w:t xml:space="preserve">Python, Firebase, automação de fluxos de dados, relatórios estatísticos.</w:t>
       </w:r>
       <w:r>
         <w:rPr>
@@ -443,7 +443,7 @@
           <w:rFonts w:ascii="Calibri" w:hAnsi="Calibri" w:eastAsia="Calibri" w:cs="Calibri"/>
           <w:rtl w:val="0"/>
         </w:rPr>
-        <w:t xml:space="preserve">Example: Full Stack Developer at XYZ Company</w:t>
+        <w:t xml:space="preserve">Atuei como desenvolvedor de software e analista de sistemas, participando do desenvolvimento e implantação de soluções escaláveis, com ênfase em automação, levantamento de requisitos para projetos de dados e integração de sistemas. Tenho experiência em ambientes ágeis e colaborativos, conduzindo implementações técnicas e suportando entregas em ambientes dinâmicos.</w:t>
       </w:r>
       <w:r>
         <w:rPr>
@@ -537,7 +537,7 @@
           <w:rFonts w:ascii="Calibri" w:hAnsi="Calibri" w:eastAsia="Calibri" w:cs="Calibri"/>
           <w:rtl w:val="0"/>
         </w:rPr>
-        <w:t xml:space="preserve">Example: Web Development, Databases, Data Structures</w:t>
+        <w:t xml:space="preserve">O curso de Ciência da Computação forneceu sólida base em estatística, algoritmos, aprendizado de máquina e programação, essenciais para atuar em equipes de Data Science, além de familiaridade com métodos quantitativos utilizados na modelagem e previsão de dados.</w:t>
       </w:r>
       <w:r>
         <w:rPr>
@@ -608,7 +608,7 @@
           <w:rFonts w:ascii="Calibri" w:hAnsi="Calibri" w:eastAsia="Calibri" w:cs="Calibri"/>
           <w:rtl w:val="0"/>
         </w:rPr>
-        <w:t xml:space="preserve">Example: Python, Java, C++, Advanced Algorithms</w:t>
+        <w:t xml:space="preserve">O curso técnico de Engenharia Mecatrônica proporcionou visão prática de integração entre software e hardware, aprimorando habilidades em automação, controle e análise de sistemas, úteis para lidar com dados de sensores e aplicações multi-modais.</w:t>
       </w:r>
       <w:r>
         <w:rPr>

</xml_diff>

<commit_message>
feat: Update CV variables context for precise texts
</commit_message>
<xml_diff>
--- a/final_cv.docx
+++ b/final_cv.docx
@@ -47,7 +47,7 @@
           <w:rFonts w:ascii="Calibri" w:hAnsi="Calibri" w:eastAsia="Calibri" w:cs="Calibri"/>
           <w:rtl w:val="0"/>
         </w:rPr>
-        <w:t xml:space="preserve">Desenvolvedor FullStack | Python é minha linguagem principal para desenvolvimento de aplicações, com experiência em frameworks relevantes do ecossistema de Machine Learning, como scikit-learn. Também possuo vivência com ambientes Cloud (AWS, Azure) voltados ao deployment e automação.</w:t>
+        <w:t xml:space="preserve">Desenvolvedor FullStack | Python, AWS, Azure, SQL, REST APIs</w:t>
       </w:r>
       <w:r>
         <w:rPr>
@@ -237,7 +237,7 @@
           <w:u w:val="single"/>
           <w:rtl w:val="0"/>
         </w:rPr>
-        <w:t xml:space="preserve">Aplicativo de Controle Financeiro</w:t>
+        <w:t xml:space="preserve">Gerenciador de Tarefas</w:t>
       </w:r>
       <w:r>
         <w:rPr>
@@ -260,7 +260,7 @@
           <w:rFonts w:ascii="Calibri" w:hAnsi="Calibri" w:eastAsia="Calibri" w:cs="Calibri"/>
           <w:rtl w:val="0"/>
         </w:rPr>
-        <w:t xml:space="preserve">Desenvolvi uma plataforma para controle financeiro pessoal utilizando Python e Flutter, com backend integrado ao Firebase para armazenamento seguro de dados e análises automatizadas. Inclui funcionalidades de processamento de dados financeiros, geração de relatórios estatísticos e interface intuitiva para usuários finais.</w:t>
+        <w:t xml:space="preserve">Desenvolvi e mantive uma aplicação de gerenciamento de tarefas com autenticação segura, integração de banco de dados NoSQL e automação de rotinas, utilizando Python e Node.js.</w:t>
       </w:r>
       <w:r>
         <w:rPr>
@@ -298,7 +298,7 @@
             <w:u w:val="single"/>
             <w:rFonts w:ascii="Calibri" w:hAnsi="Calibri" w:cs="Calibri"/>
           </w:rPr>
-          <w:t xml:space="preserve">https://github.com/fakeuser/finance-app</w:t>
+          <w:t xml:space="preserve">https://github.com/fakeuser/task-manager</w:t>
         </w:r>
       </w:hyperlink>
       <w:r>
@@ -357,7 +357,7 @@
           <w:rFonts w:ascii="Calibri" w:hAnsi="Calibri" w:eastAsia="Calibri" w:cs="Calibri"/>
           <w:rtl w:val="0"/>
         </w:rPr>
-        <w:t xml:space="preserve">Python, Firebase, automação de fluxos de dados, relatórios estatísticos.</w:t>
+        <w:t xml:space="preserve">Tenho experiência em ambientes escaláveis de cloud computing (AWS, Azure), integração de APIs, automação de rotinas utilizando Python, e boa compreensão de metodologias ágeis, essenciais para projetos de Data Science. Competências: Python, AWS, Azure, SQL, Git, Testes Automatizados</w:t>
       </w:r>
       <w:r>
         <w:rPr>
@@ -443,7 +443,7 @@
           <w:rFonts w:ascii="Calibri" w:hAnsi="Calibri" w:eastAsia="Calibri" w:cs="Calibri"/>
           <w:rtl w:val="0"/>
         </w:rPr>
-        <w:t xml:space="preserve">Atuei como desenvolvedor de software e analista de sistemas, participando do desenvolvimento e implantação de soluções escaláveis, com ênfase em automação, levantamento de requisitos para projetos de dados e integração de sistemas. Tenho experiência em ambientes ágeis e colaborativos, conduzindo implementações técnicas e suportando entregas em ambientes dinâmicos.</w:t>
+        <w:t xml:space="preserve">Como Desenvolvedor Full Stack, participei da integração de APIs, implementação de testes automatizados e desenvolvimento de sistemas escaláveis em ambiente empresarial, com foco em soluções personalizáveis e eficientes.</w:t>
       </w:r>
       <w:r>
         <w:rPr>
@@ -537,7 +537,7 @@
           <w:rFonts w:ascii="Calibri" w:hAnsi="Calibri" w:eastAsia="Calibri" w:cs="Calibri"/>
           <w:rtl w:val="0"/>
         </w:rPr>
-        <w:t xml:space="preserve">O curso de Ciência da Computação forneceu sólida base em estatística, algoritmos, aprendizado de máquina e programação, essenciais para atuar em equipes de Data Science, além de familiaridade com métodos quantitativos utilizados na modelagem e previsão de dados.</w:t>
+        <w:t xml:space="preserve">Durante o Bacharelado em Ciência da Computação, aprofundei conhecimentos em desenvolvimento de software, estrutura de dados, algoritmos e soluções para problemas computacionais complexos. Experiência acadêmica com programação em Python, análise de dados e introdução a técnicas de Machine Learning.</w:t>
       </w:r>
       <w:r>
         <w:rPr>
@@ -608,7 +608,7 @@
           <w:rFonts w:ascii="Calibri" w:hAnsi="Calibri" w:eastAsia="Calibri" w:cs="Calibri"/>
           <w:rtl w:val="0"/>
         </w:rPr>
-        <w:t xml:space="preserve">O curso técnico de Engenharia Mecatrônica proporcionou visão prática de integração entre software e hardware, aprimorando habilidades em automação, controle e análise de sistemas, úteis para lidar com dados de sensores e aplicações multi-modais.</w:t>
+        <w:t xml:space="preserve">No curso técnico em Engenharia Mecatrônica, obtive base sólida em lógica, automação e integração de sistemas, além de experiência prática em resolução de problemas multidisciplinares.</w:t>
       </w:r>
       <w:r>
         <w:rPr>

</xml_diff>